<commit_message>
Added sprint#3 daily scrum notes. -cilgin
</commit_message>
<xml_diff>
--- a/ProjectManagement/Sprint3Documents/DailyScrumMeetingNotesSprint3.docx
+++ b/ProjectManagement/Sprint3Documents/DailyScrumMeetingNotesSprint3.docx
@@ -51,6 +51,14 @@
           <w:u w:color="2D3B45"/>
         </w:rPr>
       </w:pPr>
+      <w:r>
+        <w:rPr>
+          <w:rFonts w:ascii="Arial" w:eastAsia="Lato" w:hAnsi="Arial" w:cs="Arial"/>
+          <w:color w:val="2D3B45"/>
+          <w:u w:color="2D3B45"/>
+        </w:rPr>
+        <w:t>Discussing repo related issues.</w:t>
+      </w:r>
     </w:p>
     <w:p>
       <w:pPr>
@@ -101,6 +109,31 @@
           <w:u w:color="000000"/>
         </w:rPr>
       </w:pPr>
+      <w:r>
+        <w:rPr>
+          <w:rFonts w:ascii="Arial" w:eastAsia="Lato" w:hAnsi="Arial" w:cs="Arial"/>
+          <w:color w:val="2D3B45"/>
+          <w:u w:color="000000"/>
+        </w:rPr>
+        <w:t xml:space="preserve">Bugs noticed by </w:t>
+      </w:r>
+      <w:r>
+        <w:rPr>
+          <w:rFonts w:ascii="Arial" w:eastAsia="Lato" w:hAnsi="Arial" w:cs="Arial"/>
+          <w:color w:val="2D3B45"/>
+          <w:u w:color="000000"/>
+          <w:lang w:val="tr-TR"/>
+        </w:rPr>
+        <w:t>Çilem</w:t>
+      </w:r>
+      <w:r>
+        <w:rPr>
+          <w:rFonts w:ascii="Arial" w:eastAsia="Lato" w:hAnsi="Arial" w:cs="Arial"/>
+          <w:color w:val="2D3B45"/>
+          <w:u w:color="000000"/>
+        </w:rPr>
+        <w:t>.</w:t>
+      </w:r>
     </w:p>
     <w:p>
       <w:pPr>
@@ -151,40 +184,13 @@
           <w:u w:color="000000"/>
         </w:rPr>
       </w:pPr>
-    </w:p>
-    <w:p>
-      <w:pPr>
-        <w:pStyle w:val="Default"/>
-        <w:spacing w:before="0" w:line="360" w:lineRule="auto"/>
-        <w:rPr>
-          <w:rFonts w:ascii="Arial" w:eastAsia="Lato" w:hAnsi="Arial" w:cs="Arial"/>
-          <w:color w:val="2D3B45"/>
-          <w:u w:val="single" w:color="000000"/>
-        </w:rPr>
-      </w:pPr>
-      <w:r>
-        <w:rPr>
-          <w:rFonts w:ascii="Arial" w:eastAsia="Lato" w:hAnsi="Arial" w:cs="Arial"/>
-          <w:color w:val="2D3B45"/>
-          <w:u w:val="single" w:color="000000"/>
-        </w:rPr>
-        <w:t>26</w:t>
-      </w:r>
-      <w:r>
-        <w:rPr>
-          <w:rFonts w:ascii="Arial" w:eastAsia="Lato" w:hAnsi="Arial" w:cs="Arial"/>
-          <w:color w:val="2D3B45"/>
-          <w:u w:val="single" w:color="000000"/>
-        </w:rPr>
-        <w:t>.05</w:t>
-      </w:r>
-      <w:r>
-        <w:rPr>
-          <w:rFonts w:ascii="Arial" w:eastAsia="Lato" w:hAnsi="Arial" w:cs="Arial"/>
-          <w:color w:val="2D3B45"/>
-          <w:u w:val="single" w:color="000000"/>
-        </w:rPr>
-        <w:t>.2022</w:t>
+      <w:r>
+        <w:rPr>
+          <w:rFonts w:ascii="Arial" w:eastAsia="Lato" w:hAnsi="Arial" w:cs="Arial"/>
+          <w:color w:val="2D3B45"/>
+          <w:u w:color="000000"/>
+        </w:rPr>
+        <w:t>Continuing looking for SFX and BGM by Pelin.</w:t>
       </w:r>
     </w:p>
     <w:p>
@@ -201,6 +207,89 @@
           <w:u w:color="000000"/>
         </w:rPr>
       </w:pPr>
+      <w:r>
+        <w:rPr>
+          <w:rFonts w:ascii="Arial" w:eastAsia="Lato" w:hAnsi="Arial" w:cs="Arial"/>
+          <w:color w:val="2D3B45"/>
+          <w:u w:color="000000"/>
+        </w:rPr>
+        <w:t xml:space="preserve">Working on terrain and general game design by </w:t>
+      </w:r>
+      <w:r>
+        <w:rPr>
+          <w:rFonts w:ascii="Arial" w:eastAsia="Lato" w:hAnsi="Arial" w:cs="Arial"/>
+          <w:color w:val="2D3B45"/>
+          <w:u w:color="000000"/>
+          <w:lang w:val="tr-TR"/>
+        </w:rPr>
+        <w:t>Çilem</w:t>
+      </w:r>
+      <w:r>
+        <w:rPr>
+          <w:rFonts w:ascii="Arial" w:eastAsia="Lato" w:hAnsi="Arial" w:cs="Arial"/>
+          <w:color w:val="2D3B45"/>
+          <w:u w:color="000000"/>
+        </w:rPr>
+        <w:t>.</w:t>
+      </w:r>
+    </w:p>
+    <w:p>
+      <w:pPr>
+        <w:pStyle w:val="Default"/>
+        <w:spacing w:before="0" w:line="360" w:lineRule="auto"/>
+        <w:rPr>
+          <w:rFonts w:ascii="Arial" w:eastAsia="Lato" w:hAnsi="Arial" w:cs="Arial"/>
+          <w:color w:val="2D3B45"/>
+          <w:u w:val="single" w:color="000000"/>
+        </w:rPr>
+      </w:pPr>
+      <w:r>
+        <w:rPr>
+          <w:rFonts w:ascii="Arial" w:eastAsia="Lato" w:hAnsi="Arial" w:cs="Arial"/>
+          <w:color w:val="2D3B45"/>
+          <w:u w:val="single" w:color="000000"/>
+        </w:rPr>
+        <w:t>26</w:t>
+      </w:r>
+      <w:r>
+        <w:rPr>
+          <w:rFonts w:ascii="Arial" w:eastAsia="Lato" w:hAnsi="Arial" w:cs="Arial"/>
+          <w:color w:val="2D3B45"/>
+          <w:u w:val="single" w:color="000000"/>
+        </w:rPr>
+        <w:t>.05</w:t>
+      </w:r>
+      <w:r>
+        <w:rPr>
+          <w:rFonts w:ascii="Arial" w:eastAsia="Lato" w:hAnsi="Arial" w:cs="Arial"/>
+          <w:color w:val="2D3B45"/>
+          <w:u w:val="single" w:color="000000"/>
+        </w:rPr>
+        <w:t>.2022</w:t>
+      </w:r>
+    </w:p>
+    <w:p>
+      <w:pPr>
+        <w:pStyle w:val="Default"/>
+        <w:numPr>
+          <w:ilvl w:val="0"/>
+          <w:numId w:val="5"/>
+        </w:numPr>
+        <w:spacing w:before="0" w:line="360" w:lineRule="auto"/>
+        <w:rPr>
+          <w:rFonts w:ascii="Arial" w:eastAsia="Lato" w:hAnsi="Arial" w:cs="Arial"/>
+          <w:color w:val="2D3B45"/>
+          <w:u w:color="000000"/>
+        </w:rPr>
+      </w:pPr>
+      <w:r>
+        <w:rPr>
+          <w:rFonts w:ascii="Arial" w:eastAsia="Lato" w:hAnsi="Arial" w:cs="Arial"/>
+          <w:color w:val="2D3B45"/>
+          <w:u w:color="000000"/>
+        </w:rPr>
+        <w:t>Game story texts written by Pelin.</w:t>
+      </w:r>
     </w:p>
     <w:p>
       <w:pPr>
@@ -251,6 +340,14 @@
           <w:u w:color="000000"/>
         </w:rPr>
       </w:pPr>
+      <w:r>
+        <w:rPr>
+          <w:rFonts w:ascii="Arial" w:eastAsia="Lato" w:hAnsi="Arial" w:cs="Arial"/>
+          <w:color w:val="2D3B45"/>
+          <w:u w:color="000000"/>
+        </w:rPr>
+        <w:t>Discussing game size related issues.</w:t>
+      </w:r>
     </w:p>
     <w:p>
       <w:pPr>
@@ -268,7 +365,7 @@
           <w:color w:val="2D3B45"/>
           <w:u w:val="single" w:color="000000"/>
         </w:rPr>
-        <w:t>28</w:t>
+        <w:t>29</w:t>
       </w:r>
       <w:r>
         <w:rPr>
@@ -301,6 +398,14 @@
           <w:u w:color="000000"/>
         </w:rPr>
       </w:pPr>
+      <w:r>
+        <w:rPr>
+          <w:rFonts w:ascii="Arial" w:eastAsia="Lato" w:hAnsi="Arial" w:cs="Arial"/>
+          <w:color w:val="2D3B45"/>
+          <w:u w:color="000000"/>
+        </w:rPr>
+        <w:t>Game menu created by Berkay.</w:t>
+      </w:r>
     </w:p>
     <w:p>
       <w:pPr>
@@ -318,23 +423,15 @@
           <w:color w:val="2D3B45"/>
           <w:u w:val="single" w:color="000000"/>
         </w:rPr>
-        <w:t>29</w:t>
-      </w:r>
-      <w:r>
-        <w:rPr>
-          <w:rFonts w:ascii="Arial" w:eastAsia="Lato" w:hAnsi="Arial" w:cs="Arial"/>
-          <w:color w:val="2D3B45"/>
-          <w:u w:val="single" w:color="000000"/>
-        </w:rPr>
-        <w:t>.05</w:t>
-      </w:r>
-      <w:r>
-        <w:rPr>
-          <w:rFonts w:ascii="Arial" w:eastAsia="Lato" w:hAnsi="Arial" w:cs="Arial"/>
-          <w:color w:val="2D3B45"/>
-          <w:u w:val="single" w:color="000000"/>
-        </w:rPr>
-        <w:t>.2022</w:t>
+        <w:t>30</w:t>
+      </w:r>
+      <w:r>
+        <w:rPr>
+          <w:rFonts w:ascii="Arial" w:eastAsia="Lato" w:hAnsi="Arial" w:cs="Arial"/>
+          <w:color w:val="2D3B45"/>
+          <w:u w:val="single" w:color="000000"/>
+        </w:rPr>
+        <w:t>.05.2022</w:t>
       </w:r>
     </w:p>
     <w:p>
@@ -351,6 +448,23 @@
           <w:u w:color="000000"/>
         </w:rPr>
       </w:pPr>
+      <w:r>
+        <w:rPr>
+          <w:rFonts w:ascii="Arial" w:eastAsia="Lato" w:hAnsi="Arial" w:cs="Arial"/>
+          <w:color w:val="2D3B45"/>
+          <w:u w:color="000000"/>
+        </w:rPr>
+        <w:t xml:space="preserve">Game map updated by </w:t>
+      </w:r>
+      <w:r>
+        <w:rPr>
+          <w:rFonts w:ascii="Arial" w:eastAsia="Lato" w:hAnsi="Arial" w:cs="Arial"/>
+          <w:color w:val="2D3B45"/>
+          <w:u w:color="000000"/>
+          <w:lang w:val="tr-TR"/>
+        </w:rPr>
+        <w:t>Çilem.</w:t>
+      </w:r>
     </w:p>
     <w:p>
       <w:pPr>
@@ -368,7 +482,7 @@
           <w:color w:val="2D3B45"/>
           <w:u w:val="single" w:color="000000"/>
         </w:rPr>
-        <w:t>30</w:t>
+        <w:t>31</w:t>
       </w:r>
       <w:r>
         <w:rPr>
@@ -393,6 +507,14 @@
           <w:u w:color="000000"/>
         </w:rPr>
       </w:pPr>
+      <w:r>
+        <w:rPr>
+          <w:rFonts w:ascii="Arial" w:eastAsia="Lato" w:hAnsi="Arial" w:cs="Arial"/>
+          <w:color w:val="2D3B45"/>
+          <w:u w:color="000000"/>
+        </w:rPr>
+        <w:t>Game menu updated by Berkay.</w:t>
+      </w:r>
     </w:p>
     <w:p>
       <w:pPr>
@@ -410,15 +532,31 @@
           <w:color w:val="2D3B45"/>
           <w:u w:val="single" w:color="000000"/>
         </w:rPr>
-        <w:t>31</w:t>
-      </w:r>
-      <w:r>
-        <w:rPr>
-          <w:rFonts w:ascii="Arial" w:eastAsia="Lato" w:hAnsi="Arial" w:cs="Arial"/>
-          <w:color w:val="2D3B45"/>
-          <w:u w:val="single" w:color="000000"/>
-        </w:rPr>
-        <w:t>.05.2022</w:t>
+        <w:t>01</w:t>
+      </w:r>
+      <w:r>
+        <w:rPr>
+          <w:rFonts w:ascii="Arial" w:eastAsia="Lato" w:hAnsi="Arial" w:cs="Arial"/>
+          <w:color w:val="2D3B45"/>
+          <w:u w:val="single" w:color="000000"/>
+        </w:rPr>
+        <w:t>.0</w:t>
+      </w:r>
+      <w:r>
+        <w:rPr>
+          <w:rFonts w:ascii="Arial" w:eastAsia="Lato" w:hAnsi="Arial" w:cs="Arial"/>
+          <w:color w:val="2D3B45"/>
+          <w:u w:val="single" w:color="000000"/>
+        </w:rPr>
+        <w:t>6</w:t>
+      </w:r>
+      <w:r>
+        <w:rPr>
+          <w:rFonts w:ascii="Arial" w:eastAsia="Lato" w:hAnsi="Arial" w:cs="Arial"/>
+          <w:color w:val="2D3B45"/>
+          <w:u w:val="single" w:color="000000"/>
+        </w:rPr>
+        <w:t>.2022</w:t>
       </w:r>
     </w:p>
     <w:p>
@@ -435,6 +573,14 @@
           <w:u w:color="000000"/>
         </w:rPr>
       </w:pPr>
+      <w:r>
+        <w:rPr>
+          <w:rFonts w:ascii="Arial" w:eastAsia="Lato" w:hAnsi="Arial" w:cs="Arial"/>
+          <w:color w:val="2D3B45"/>
+          <w:u w:color="000000"/>
+        </w:rPr>
+        <w:t>SFX and BGM gathered by Pelin.</w:t>
+      </w:r>
     </w:p>
     <w:p>
       <w:pPr>
@@ -452,7 +598,7 @@
           <w:color w:val="2D3B45"/>
           <w:u w:val="single" w:color="000000"/>
         </w:rPr>
-        <w:t>01</w:t>
+        <w:t>02</w:t>
       </w:r>
       <w:r>
         <w:rPr>
@@ -493,6 +639,14 @@
           <w:u w:color="000000"/>
         </w:rPr>
       </w:pPr>
+      <w:r>
+        <w:rPr>
+          <w:rFonts w:ascii="Arial" w:eastAsia="Lato" w:hAnsi="Arial" w:cs="Arial"/>
+          <w:color w:val="2D3B45"/>
+          <w:u w:color="000000"/>
+        </w:rPr>
+        <w:t>Discussing development errors in the project.</w:t>
+      </w:r>
     </w:p>
     <w:p>
       <w:pPr>
@@ -510,7 +664,7 @@
           <w:color w:val="2D3B45"/>
           <w:u w:val="single" w:color="000000"/>
         </w:rPr>
-        <w:t>02</w:t>
+        <w:t>03</w:t>
       </w:r>
       <w:r>
         <w:rPr>
@@ -551,6 +705,14 @@
           <w:u w:color="000000"/>
         </w:rPr>
       </w:pPr>
+      <w:r>
+        <w:rPr>
+          <w:rFonts w:ascii="Arial" w:eastAsia="Lato" w:hAnsi="Arial" w:cs="Arial"/>
+          <w:color w:val="2D3B45"/>
+          <w:u w:color="000000"/>
+        </w:rPr>
+        <w:t xml:space="preserve">Discussing ways to further simplify the game story and mechanics. </w:t>
+      </w:r>
     </w:p>
     <w:p>
       <w:pPr>
@@ -568,7 +730,7 @@
           <w:color w:val="2D3B45"/>
           <w:u w:val="single" w:color="000000"/>
         </w:rPr>
-        <w:t>03</w:t>
+        <w:t>04</w:t>
       </w:r>
       <w:r>
         <w:rPr>
@@ -609,64 +771,14 @@
           <w:u w:color="000000"/>
         </w:rPr>
       </w:pPr>
-    </w:p>
-    <w:p>
-      <w:pPr>
-        <w:pStyle w:val="Default"/>
-        <w:spacing w:before="0" w:line="360" w:lineRule="auto"/>
-        <w:rPr>
-          <w:rFonts w:ascii="Arial" w:eastAsia="Lato" w:hAnsi="Arial" w:cs="Arial"/>
-          <w:color w:val="2D3B45"/>
-          <w:u w:val="single" w:color="000000"/>
-        </w:rPr>
-      </w:pPr>
-      <w:r>
-        <w:rPr>
-          <w:rFonts w:ascii="Arial" w:eastAsia="Lato" w:hAnsi="Arial" w:cs="Arial"/>
-          <w:color w:val="2D3B45"/>
-          <w:u w:val="single" w:color="000000"/>
-        </w:rPr>
-        <w:t>04</w:t>
-      </w:r>
-      <w:r>
-        <w:rPr>
-          <w:rFonts w:ascii="Arial" w:eastAsia="Lato" w:hAnsi="Arial" w:cs="Arial"/>
-          <w:color w:val="2D3B45"/>
-          <w:u w:val="single" w:color="000000"/>
-        </w:rPr>
-        <w:t>.0</w:t>
-      </w:r>
-      <w:r>
-        <w:rPr>
-          <w:rFonts w:ascii="Arial" w:eastAsia="Lato" w:hAnsi="Arial" w:cs="Arial"/>
-          <w:color w:val="2D3B45"/>
-          <w:u w:val="single" w:color="000000"/>
-        </w:rPr>
-        <w:t>6</w:t>
-      </w:r>
-      <w:r>
-        <w:rPr>
-          <w:rFonts w:ascii="Arial" w:eastAsia="Lato" w:hAnsi="Arial" w:cs="Arial"/>
-          <w:color w:val="2D3B45"/>
-          <w:u w:val="single" w:color="000000"/>
-        </w:rPr>
-        <w:t>.2022</w:t>
-      </w:r>
-    </w:p>
-    <w:p>
-      <w:pPr>
-        <w:pStyle w:val="Default"/>
-        <w:numPr>
-          <w:ilvl w:val="0"/>
-          <w:numId w:val="3"/>
-        </w:numPr>
-        <w:spacing w:before="0" w:line="360" w:lineRule="auto"/>
-        <w:rPr>
-          <w:rFonts w:ascii="Arial" w:eastAsia="Lato" w:hAnsi="Arial" w:cs="Arial"/>
-          <w:color w:val="2D3B45"/>
-          <w:u w:color="000000"/>
-        </w:rPr>
-      </w:pPr>
+      <w:r>
+        <w:rPr>
+          <w:rFonts w:ascii="Arial" w:eastAsia="Lato" w:hAnsi="Arial" w:cs="Arial"/>
+          <w:color w:val="2D3B45"/>
+          <w:u w:color="000000"/>
+        </w:rPr>
+        <w:t xml:space="preserve">Continuing developing the game. </w:t>
+      </w:r>
     </w:p>
     <w:p>
       <w:pPr>
@@ -725,6 +837,84 @@
           <w:u w:color="000000"/>
         </w:rPr>
       </w:pPr>
+      <w:r>
+        <w:rPr>
+          <w:rFonts w:ascii="Arial" w:eastAsia="Lato" w:hAnsi="Arial" w:cs="Arial"/>
+          <w:color w:val="2D3B45"/>
+          <w:u w:color="000000"/>
+        </w:rPr>
+        <w:t>Some final touches on the project</w:t>
+      </w:r>
+      <w:r>
+        <w:rPr>
+          <w:rFonts w:ascii="Arial" w:eastAsia="Lato" w:hAnsi="Arial" w:cs="Arial"/>
+          <w:color w:val="2D3B45"/>
+          <w:u w:color="000000"/>
+        </w:rPr>
+        <w:t xml:space="preserve"> and getting ready to export.</w:t>
+      </w:r>
+    </w:p>
+    <w:p>
+      <w:pPr>
+        <w:pStyle w:val="Default"/>
+        <w:numPr>
+          <w:ilvl w:val="0"/>
+          <w:numId w:val="7"/>
+        </w:numPr>
+        <w:spacing w:before="0" w:line="360" w:lineRule="auto"/>
+        <w:rPr>
+          <w:rFonts w:ascii="Arial" w:eastAsia="Lato" w:hAnsi="Arial" w:cs="Arial"/>
+          <w:color w:val="2D3B45"/>
+          <w:u w:color="000000"/>
+        </w:rPr>
+      </w:pPr>
+      <w:r>
+        <w:rPr>
+          <w:rFonts w:ascii="Arial" w:eastAsia="Lato" w:hAnsi="Arial" w:cs="Arial"/>
+          <w:color w:val="2D3B45"/>
+          <w:u w:color="000000"/>
+        </w:rPr>
+        <w:t>Sprint review and retrospective notes gathered.</w:t>
+      </w:r>
+    </w:p>
+    <w:p>
+      <w:pPr>
+        <w:pStyle w:val="Default"/>
+        <w:numPr>
+          <w:ilvl w:val="0"/>
+          <w:numId w:val="7"/>
+        </w:numPr>
+        <w:spacing w:before="0" w:line="360" w:lineRule="auto"/>
+        <w:rPr>
+          <w:rFonts w:ascii="Arial" w:eastAsia="Lato" w:hAnsi="Arial" w:cs="Arial"/>
+          <w:color w:val="2D3B45"/>
+          <w:u w:color="000000"/>
+        </w:rPr>
+      </w:pPr>
+      <w:r>
+        <w:rPr>
+          <w:rFonts w:ascii="Arial" w:eastAsia="Lato" w:hAnsi="Arial" w:cs="Arial"/>
+          <w:color w:val="2D3B45"/>
+          <w:u w:color="000000"/>
+        </w:rPr>
+        <w:t>Sprint #</w:t>
+      </w:r>
+      <w:r>
+        <w:rPr>
+          <w:rFonts w:ascii="Arial" w:eastAsia="Lato" w:hAnsi="Arial" w:cs="Arial"/>
+          <w:color w:val="2D3B45"/>
+          <w:u w:color="000000"/>
+        </w:rPr>
+        <w:t>3</w:t>
+      </w:r>
+      <w:r>
+        <w:rPr>
+          <w:rFonts w:ascii="Arial" w:eastAsia="Lato" w:hAnsi="Arial" w:cs="Arial"/>
+          <w:color w:val="2D3B45"/>
+          <w:u w:color="000000"/>
+        </w:rPr>
+        <w:t xml:space="preserve"> project management related documentation finalized by Pelin.</w:t>
+      </w:r>
     </w:p>
     <w:p>
       <w:pPr>

</xml_diff>